<commit_message>
Review and updated documents
Updated and reviewed files in 01-Business Modeling and 02-Requirement
</commit_message>
<xml_diff>
--- a/02-Requirement/Dataordbog.docx
+++ b/02-Requirement/Dataordbog.docx
@@ -1,48 +1,93 @@
 
 <file path=word/document.xml><?xml version="1.0" encoding="utf-8"?>
-<w:document xmlns:wpc="http://schemas.microsoft.com/office/word/2010/wordprocessingCanvas" xmlns:mc="http://schemas.openxmlformats.org/markup-compatibility/2006" xmlns:o="urn:schemas-microsoft-com:office:office" xmlns:r="http://schemas.openxmlformats.org/officeDocument/2006/relationships" xmlns:m="http://schemas.openxmlformats.org/officeDocument/2006/math" xmlns:v="urn:schemas-microsoft-com:vml" xmlns:wp14="http://schemas.microsoft.com/office/word/2010/wordprocessingDrawing" xmlns:wp="http://schemas.openxmlformats.org/drawingml/2006/wordprocessingDrawing" xmlns:w10="urn:schemas-microsoft-com:office:word" xmlns:w="http://schemas.openxmlformats.org/wordprocessingml/2006/main" xmlns:w14="http://schemas.microsoft.com/office/word/2010/wordml" xmlns:w15="http://schemas.microsoft.com/office/word/2012/wordml" xmlns:wpg="http://schemas.microsoft.com/office/word/2010/wordprocessingGroup" xmlns:wpi="http://schemas.microsoft.com/office/word/2010/wordprocessingInk" xmlns:wne="http://schemas.microsoft.com/office/word/2006/wordml" xmlns:wps="http://schemas.microsoft.com/office/word/2010/wordprocessingShape" mc:Ignorable="w14 w15 wp14">
+<w:document xmlns:o="urn:schemas-microsoft-com:office:office" xmlns:r="http://schemas.openxmlformats.org/officeDocument/2006/relationships" xmlns:v="urn:schemas-microsoft-com:vml" xmlns:w="http://schemas.openxmlformats.org/wordprocessingml/2006/main" xmlns:w10="urn:schemas-microsoft-com:office:word" xmlns:wp="http://schemas.openxmlformats.org/drawingml/2006/wordprocessingDrawing" xmlns:wps="http://schemas.microsoft.com/office/word/2010/wordprocessingShape" xmlns:wpg="http://schemas.microsoft.com/office/word/2010/wordprocessingGroup" xmlns:mc="http://schemas.openxmlformats.org/markup-compatibility/2006" xmlns:wp14="http://schemas.microsoft.com/office/word/2010/wordprocessingDrawing" xmlns:w14="http://schemas.microsoft.com/office/word/2010/wordml" mc:Ignorable="w14 wp14">
   <w:body>
     <w:p>
       <w:pPr>
         <w:pStyle w:val="Titel"/>
         <w:jc w:val="center"/>
+        <w:rPr/>
       </w:pPr>
       <w:r>
+        <w:rPr/>
         <w:t>Ordbog</w:t>
       </w:r>
-      <w:bookmarkStart w:id="0" w:name="_GoBack"/>
-      <w:bookmarkEnd w:id="0"/>
     </w:p>
-    <w:p/>
     <w:p>
       <w:pPr>
-        <w:tabs>
-          <w:tab w:val="left" w:pos="6612"/>
-        </w:tabs>
+        <w:pStyle w:val="Normal"/>
+        <w:rPr/>
       </w:pPr>
       <w:r>
+        <w:rPr/>
+        <w:t>Aftale</w:t>
+      </w:r>
+    </w:p>
+    <w:p>
+      <w:pPr>
+        <w:pStyle w:val="Normal"/>
+        <w:rPr/>
+      </w:pPr>
+      <w:r>
+        <w:rPr/>
+        <w:tab/>
+        <w:t>Er et tilbud som er godkendt af bilsælger/salgschef samt kunden.</w:t>
+      </w:r>
+    </w:p>
+    <w:p>
+      <w:pPr>
+        <w:pStyle w:val="Normal"/>
+        <w:rPr/>
+      </w:pPr>
+      <w:r>
+        <w:rPr/>
+        <w:t>Tilbud</w:t>
+      </w:r>
+    </w:p>
+    <w:p>
+      <w:pPr>
+        <w:pStyle w:val="Normal"/>
+        <w:rPr/>
+      </w:pPr>
+      <w:r>
+        <w:rPr/>
+        <w:tab/>
+        <w:t>Er et udkast til en aftale, som er godkendt af bilsælger/salgschef.</w:t>
+      </w:r>
+    </w:p>
+    <w:p>
+      <w:pPr>
+        <w:pStyle w:val="Normal"/>
+        <w:tabs>
+          <w:tab w:val="left" w:pos="6612" w:leader="none"/>
+        </w:tabs>
+        <w:rPr/>
+      </w:pPr>
+      <w:r>
+        <w:rPr/>
         <w:t>FFS – Ferrari Financing System</w:t>
-      </w:r>
-      <w:r>
         <w:tab/>
       </w:r>
     </w:p>
     <w:sectPr>
+      <w:type w:val="nextPage"/>
       <w:pgSz w:w="11906" w:h="16838"/>
-      <w:pgMar w:top="1440" w:right="1440" w:bottom="1440" w:left="1440" w:header="708" w:footer="708" w:gutter="0"/>
-      <w:cols w:space="708"/>
-      <w:docGrid w:linePitch="360"/>
+      <w:pgMar w:left="1440" w:right="1440" w:header="0" w:top="1440" w:footer="0" w:bottom="1440" w:gutter="0"/>
+      <w:pgNumType w:fmt="decimal"/>
+      <w:formProt w:val="false"/>
+      <w:textDirection w:val="lrTb"/>
+      <w:docGrid w:type="default" w:linePitch="360" w:charSpace="4294965247"/>
     </w:sectPr>
   </w:body>
 </w:document>
 </file>
 
 <file path=word/styles.xml><?xml version="1.0" encoding="utf-8"?>
-<w:styles xmlns:mc="http://schemas.openxmlformats.org/markup-compatibility/2006" xmlns:r="http://schemas.openxmlformats.org/officeDocument/2006/relationships" xmlns:w="http://schemas.openxmlformats.org/wordprocessingml/2006/main" xmlns:w14="http://schemas.microsoft.com/office/word/2010/wordml" xmlns:w15="http://schemas.microsoft.com/office/word/2012/wordml" mc:Ignorable="w14 w15">
+<w:styles xmlns:w="http://schemas.openxmlformats.org/wordprocessingml/2006/main" xmlns:w14="http://schemas.microsoft.com/office/word/2010/wordml" xmlns:mc="http://schemas.openxmlformats.org/markup-compatibility/2006" mc:Ignorable="w14">
   <w:docDefaults>
     <w:rPrDefault>
       <w:rPr>
-        <w:rFonts w:asciiTheme="minorHAnsi" w:eastAsiaTheme="minorHAnsi" w:hAnsiTheme="minorHAnsi" w:cstheme="minorBidi"/>
+        <w:rFonts w:ascii="Calibri" w:hAnsi="Calibri" w:eastAsia="Calibri" w:cs="" w:asciiTheme="minorHAnsi" w:cstheme="minorBidi" w:eastAsiaTheme="minorHAnsi" w:hAnsiTheme="minorHAnsi"/>
         <w:sz w:val="22"/>
         <w:szCs w:val="22"/>
         <w:lang w:val="en-GB" w:eastAsia="en-US" w:bidi="ar-SA"/>
@@ -50,21 +95,21 @@
     </w:rPrDefault>
     <w:pPrDefault>
       <w:pPr>
-        <w:spacing w:after="160" w:line="259" w:lineRule="auto"/>
+        <w:spacing w:lineRule="auto" w:line="259"/>
       </w:pPr>
     </w:pPrDefault>
   </w:docDefaults>
   <w:latentStyles w:defLockedState="0" w:defUIPriority="99" w:defSemiHidden="0" w:defUnhideWhenUsed="0" w:defQFormat="0" w:count="371">
     <w:lsdException w:name="Normal" w:uiPriority="0" w:qFormat="1"/>
     <w:lsdException w:name="heading 1" w:uiPriority="9" w:qFormat="1"/>
-    <w:lsdException w:name="heading 2" w:semiHidden="1" w:uiPriority="9" w:unhideWhenUsed="1" w:qFormat="1"/>
-    <w:lsdException w:name="heading 3" w:semiHidden="1" w:uiPriority="9" w:unhideWhenUsed="1" w:qFormat="1"/>
-    <w:lsdException w:name="heading 4" w:semiHidden="1" w:uiPriority="9" w:unhideWhenUsed="1" w:qFormat="1"/>
-    <w:lsdException w:name="heading 5" w:semiHidden="1" w:uiPriority="9" w:unhideWhenUsed="1" w:qFormat="1"/>
-    <w:lsdException w:name="heading 6" w:semiHidden="1" w:uiPriority="9" w:unhideWhenUsed="1" w:qFormat="1"/>
-    <w:lsdException w:name="heading 7" w:semiHidden="1" w:uiPriority="9" w:unhideWhenUsed="1" w:qFormat="1"/>
-    <w:lsdException w:name="heading 8" w:semiHidden="1" w:uiPriority="9" w:unhideWhenUsed="1" w:qFormat="1"/>
-    <w:lsdException w:name="heading 9" w:semiHidden="1" w:uiPriority="9" w:unhideWhenUsed="1" w:qFormat="1"/>
+    <w:lsdException w:name="heading 2" w:uiPriority="9" w:semiHidden="1" w:unhideWhenUsed="1" w:qFormat="1"/>
+    <w:lsdException w:name="heading 3" w:uiPriority="9" w:semiHidden="1" w:unhideWhenUsed="1" w:qFormat="1"/>
+    <w:lsdException w:name="heading 4" w:uiPriority="9" w:semiHidden="1" w:unhideWhenUsed="1" w:qFormat="1"/>
+    <w:lsdException w:name="heading 5" w:uiPriority="9" w:semiHidden="1" w:unhideWhenUsed="1" w:qFormat="1"/>
+    <w:lsdException w:name="heading 6" w:uiPriority="9" w:semiHidden="1" w:unhideWhenUsed="1" w:qFormat="1"/>
+    <w:lsdException w:name="heading 7" w:uiPriority="9" w:semiHidden="1" w:unhideWhenUsed="1" w:qFormat="1"/>
+    <w:lsdException w:name="heading 8" w:uiPriority="9" w:semiHidden="1" w:unhideWhenUsed="1" w:qFormat="1"/>
+    <w:lsdException w:name="heading 9" w:uiPriority="9" w:semiHidden="1" w:unhideWhenUsed="1" w:qFormat="1"/>
     <w:lsdException w:name="index 1" w:semiHidden="1" w:unhideWhenUsed="1"/>
     <w:lsdException w:name="index 2" w:semiHidden="1" w:unhideWhenUsed="1"/>
     <w:lsdException w:name="index 3" w:semiHidden="1" w:unhideWhenUsed="1"/>
@@ -74,22 +119,22 @@
     <w:lsdException w:name="index 7" w:semiHidden="1" w:unhideWhenUsed="1"/>
     <w:lsdException w:name="index 8" w:semiHidden="1" w:unhideWhenUsed="1"/>
     <w:lsdException w:name="index 9" w:semiHidden="1" w:unhideWhenUsed="1"/>
-    <w:lsdException w:name="toc 1" w:semiHidden="1" w:uiPriority="39" w:unhideWhenUsed="1"/>
-    <w:lsdException w:name="toc 2" w:semiHidden="1" w:uiPriority="39" w:unhideWhenUsed="1"/>
-    <w:lsdException w:name="toc 3" w:semiHidden="1" w:uiPriority="39" w:unhideWhenUsed="1"/>
-    <w:lsdException w:name="toc 4" w:semiHidden="1" w:uiPriority="39" w:unhideWhenUsed="1"/>
-    <w:lsdException w:name="toc 5" w:semiHidden="1" w:uiPriority="39" w:unhideWhenUsed="1"/>
-    <w:lsdException w:name="toc 6" w:semiHidden="1" w:uiPriority="39" w:unhideWhenUsed="1"/>
-    <w:lsdException w:name="toc 7" w:semiHidden="1" w:uiPriority="39" w:unhideWhenUsed="1"/>
-    <w:lsdException w:name="toc 8" w:semiHidden="1" w:uiPriority="39" w:unhideWhenUsed="1"/>
-    <w:lsdException w:name="toc 9" w:semiHidden="1" w:uiPriority="39" w:unhideWhenUsed="1"/>
+    <w:lsdException w:name="toc 1" w:uiPriority="39" w:semiHidden="1" w:unhideWhenUsed="1"/>
+    <w:lsdException w:name="toc 2" w:uiPriority="39" w:semiHidden="1" w:unhideWhenUsed="1"/>
+    <w:lsdException w:name="toc 3" w:uiPriority="39" w:semiHidden="1" w:unhideWhenUsed="1"/>
+    <w:lsdException w:name="toc 4" w:uiPriority="39" w:semiHidden="1" w:unhideWhenUsed="1"/>
+    <w:lsdException w:name="toc 5" w:uiPriority="39" w:semiHidden="1" w:unhideWhenUsed="1"/>
+    <w:lsdException w:name="toc 6" w:uiPriority="39" w:semiHidden="1" w:unhideWhenUsed="1"/>
+    <w:lsdException w:name="toc 7" w:uiPriority="39" w:semiHidden="1" w:unhideWhenUsed="1"/>
+    <w:lsdException w:name="toc 8" w:uiPriority="39" w:semiHidden="1" w:unhideWhenUsed="1"/>
+    <w:lsdException w:name="toc 9" w:uiPriority="39" w:semiHidden="1" w:unhideWhenUsed="1"/>
     <w:lsdException w:name="Normal Indent" w:semiHidden="1" w:unhideWhenUsed="1"/>
     <w:lsdException w:name="footnote text" w:semiHidden="1" w:unhideWhenUsed="1"/>
     <w:lsdException w:name="annotation text" w:semiHidden="1" w:unhideWhenUsed="1"/>
     <w:lsdException w:name="header" w:semiHidden="1" w:unhideWhenUsed="1"/>
     <w:lsdException w:name="footer" w:semiHidden="1" w:unhideWhenUsed="1"/>
     <w:lsdException w:name="index heading" w:semiHidden="1" w:unhideWhenUsed="1"/>
-    <w:lsdException w:name="caption" w:semiHidden="1" w:uiPriority="35" w:unhideWhenUsed="1" w:qFormat="1"/>
+    <w:lsdException w:name="caption" w:uiPriority="35" w:semiHidden="1" w:unhideWhenUsed="1" w:qFormat="1"/>
     <w:lsdException w:name="table of figures" w:semiHidden="1" w:unhideWhenUsed="1"/>
     <w:lsdException w:name="envelope address" w:semiHidden="1" w:unhideWhenUsed="1"/>
     <w:lsdException w:name="envelope return" w:semiHidden="1" w:unhideWhenUsed="1"/>
@@ -120,7 +165,7 @@
     <w:lsdException w:name="Title" w:uiPriority="10" w:qFormat="1"/>
     <w:lsdException w:name="Closing" w:semiHidden="1" w:unhideWhenUsed="1"/>
     <w:lsdException w:name="Signature" w:semiHidden="1" w:unhideWhenUsed="1"/>
-    <w:lsdException w:name="Default Paragraph Font" w:semiHidden="1" w:uiPriority="1" w:unhideWhenUsed="1"/>
+    <w:lsdException w:name="Default Paragraph Font" w:uiPriority="1" w:semiHidden="1" w:unhideWhenUsed="1"/>
     <w:lsdException w:name="Body Text" w:semiHidden="1" w:unhideWhenUsed="1"/>
     <w:lsdException w:name="Body Text Indent" w:semiHidden="1" w:unhideWhenUsed="1"/>
     <w:lsdException w:name="List Continue" w:semiHidden="1" w:unhideWhenUsed="1"/>
@@ -320,8 +365,8 @@
     <w:lsdException w:name="Subtle Reference" w:uiPriority="31" w:qFormat="1"/>
     <w:lsdException w:name="Intense Reference" w:uiPriority="32" w:qFormat="1"/>
     <w:lsdException w:name="Book Title" w:uiPriority="33" w:qFormat="1"/>
-    <w:lsdException w:name="Bibliography" w:semiHidden="1" w:uiPriority="37" w:unhideWhenUsed="1"/>
-    <w:lsdException w:name="TOC Heading" w:semiHidden="1" w:uiPriority="39" w:unhideWhenUsed="1" w:qFormat="1"/>
+    <w:lsdException w:name="Bibliography" w:uiPriority="37" w:semiHidden="1" w:unhideWhenUsed="1"/>
+    <w:lsdException w:name="TOC Heading" w:uiPriority="39" w:semiHidden="1" w:unhideWhenUsed="1" w:qFormat="1"/>
     <w:lsdException w:name="Plain Table 1" w:uiPriority="41"/>
     <w:lsdException w:name="Plain Table 2" w:uiPriority="42"/>
     <w:lsdException w:name="Plain Table 3" w:uiPriority="43"/>
@@ -427,16 +472,126 @@
     <w:lsdException w:name="List Table 6 Colorful Accent 6" w:uiPriority="51"/>
     <w:lsdException w:name="List Table 7 Colorful Accent 6" w:uiPriority="52"/>
   </w:latentStyles>
-  <w:style w:type="paragraph" w:default="1" w:styleId="Normal">
+  <w:style w:type="paragraph" w:styleId="Normal" w:default="1">
     <w:name w:val="Normal"/>
     <w:qFormat/>
+    <w:pPr>
+      <w:widowControl/>
+      <w:suppressAutoHyphens w:val="true"/>
+      <w:bidi w:val="0"/>
+      <w:spacing w:lineRule="auto" w:line="259" w:before="0" w:after="160"/>
+      <w:jc w:val="left"/>
+    </w:pPr>
     <w:rPr>
+      <w:rFonts w:ascii="Calibri" w:hAnsi="Calibri" w:eastAsia="Calibri" w:cs="" w:asciiTheme="minorHAnsi" w:cstheme="minorBidi" w:eastAsiaTheme="minorHAnsi" w:hAnsiTheme="minorHAnsi"/>
+      <w:color w:val="auto"/>
+      <w:sz w:val="22"/>
+      <w:szCs w:val="22"/>
+      <w:lang w:val="da-DK" w:eastAsia="en-US" w:bidi="ar-SA"/>
+    </w:rPr>
+  </w:style>
+  <w:style w:type="character" w:styleId="DefaultParagraphFont" w:default="1">
+    <w:name w:val="Default Paragraph Font"/>
+    <w:uiPriority w:val="1"/>
+    <w:semiHidden/>
+    <w:unhideWhenUsed/>
+    <w:qFormat/>
+    <w:rPr/>
+  </w:style>
+  <w:style w:type="character" w:styleId="TitelTegn" w:customStyle="1">
+    <w:name w:val="Titel Tegn"/>
+    <w:basedOn w:val="DefaultParagraphFont"/>
+    <w:link w:val="Titel"/>
+    <w:uiPriority w:val="10"/>
+    <w:qFormat/>
+    <w:rsid w:val="00a84fdb"/>
+    <w:rPr>
+      <w:rFonts w:ascii="Calibri Light" w:hAnsi="Calibri Light" w:eastAsia="" w:cs="" w:asciiTheme="majorHAnsi" w:cstheme="majorBidi" w:eastAsiaTheme="majorEastAsia" w:hAnsiTheme="majorHAnsi"/>
+      <w:spacing w:val="0"/>
+      <w:sz w:val="56"/>
+      <w:szCs w:val="56"/>
       <w:lang w:val="da-DK"/>
     </w:rPr>
   </w:style>
-  <w:style w:type="character" w:default="1" w:styleId="Standardskrifttypeiafsnit">
-    <w:name w:val="Default Paragraph Font"/>
-    <w:uiPriority w:val="1"/>
+  <w:style w:type="paragraph" w:styleId="Overskrift">
+    <w:name w:val="Overskrift"/>
+    <w:basedOn w:val="Normal"/>
+    <w:next w:val="Brdtekst"/>
+    <w:qFormat/>
+    <w:pPr>
+      <w:keepNext/>
+      <w:spacing w:before="240" w:after="120"/>
+    </w:pPr>
+    <w:rPr>
+      <w:rFonts w:ascii="Liberation Sans" w:hAnsi="Liberation Sans" w:eastAsia="Microsoft YaHei" w:cs="Mangal"/>
+      <w:sz w:val="28"/>
+      <w:szCs w:val="28"/>
+    </w:rPr>
+  </w:style>
+  <w:style w:type="paragraph" w:styleId="Brdtekst">
+    <w:name w:val="Brødtekst"/>
+    <w:basedOn w:val="Normal"/>
+    <w:pPr>
+      <w:spacing w:lineRule="auto" w:line="288" w:before="0" w:after="140"/>
+    </w:pPr>
+    <w:rPr/>
+  </w:style>
+  <w:style w:type="paragraph" w:styleId="Liste">
+    <w:name w:val="Liste"/>
+    <w:basedOn w:val="Brdtekst"/>
+    <w:pPr/>
+    <w:rPr>
+      <w:rFonts w:cs="Mangal"/>
+    </w:rPr>
+  </w:style>
+  <w:style w:type="paragraph" w:styleId="Billedtekst">
+    <w:name w:val="Billedtekst"/>
+    <w:basedOn w:val="Normal"/>
+    <w:pPr>
+      <w:suppressLineNumbers/>
+      <w:spacing w:before="120" w:after="120"/>
+    </w:pPr>
+    <w:rPr>
+      <w:rFonts w:cs="Mangal"/>
+      <w:i/>
+      <w:iCs/>
+      <w:sz w:val="24"/>
+      <w:szCs w:val="24"/>
+    </w:rPr>
+  </w:style>
+  <w:style w:type="paragraph" w:styleId="Indeks">
+    <w:name w:val="Indeks"/>
+    <w:basedOn w:val="Normal"/>
+    <w:qFormat/>
+    <w:pPr>
+      <w:suppressLineNumbers/>
+    </w:pPr>
+    <w:rPr>
+      <w:rFonts w:cs="Mangal"/>
+    </w:rPr>
+  </w:style>
+  <w:style w:type="paragraph" w:styleId="Titel">
+    <w:name w:val="Titel"/>
+    <w:basedOn w:val="Normal"/>
+    <w:next w:val="Normal"/>
+    <w:link w:val="TitelTegn"/>
+    <w:uiPriority w:val="10"/>
+    <w:qFormat/>
+    <w:rsid w:val="00a84fdb"/>
+    <w:pPr>
+      <w:spacing w:lineRule="auto" w:line="240" w:before="0" w:after="0"/>
+      <w:contextualSpacing/>
+    </w:pPr>
+    <w:rPr>
+      <w:rFonts w:ascii="Calibri Light" w:hAnsi="Calibri Light" w:eastAsia="" w:cs="" w:asciiTheme="majorHAnsi" w:cstheme="majorBidi" w:eastAsiaTheme="majorEastAsia" w:hAnsiTheme="majorHAnsi"/>
+      <w:spacing w:val="0"/>
+      <w:sz w:val="56"/>
+      <w:szCs w:val="56"/>
+    </w:rPr>
+  </w:style>
+  <w:style w:type="numbering" w:styleId="NoList" w:default="1">
+    <w:name w:val="No List"/>
+    <w:uiPriority w:val="99"/>
     <w:semiHidden/>
     <w:unhideWhenUsed/>
   </w:style>
@@ -454,47 +609,6 @@
         <w:right w:w="108" w:type="dxa"/>
       </w:tblCellMar>
     </w:tblPr>
-  </w:style>
-  <w:style w:type="numbering" w:default="1" w:styleId="Ingenoversigt">
-    <w:name w:val="No List"/>
-    <w:uiPriority w:val="99"/>
-    <w:semiHidden/>
-    <w:unhideWhenUsed/>
-  </w:style>
-  <w:style w:type="paragraph" w:styleId="Titel">
-    <w:name w:val="Title"/>
-    <w:basedOn w:val="Normal"/>
-    <w:next w:val="Normal"/>
-    <w:link w:val="TitelTegn"/>
-    <w:uiPriority w:val="10"/>
-    <w:qFormat/>
-    <w:rsid w:val="00A84FDB"/>
-    <w:pPr>
-      <w:spacing w:after="0" w:line="240" w:lineRule="auto"/>
-      <w:contextualSpacing/>
-    </w:pPr>
-    <w:rPr>
-      <w:rFonts w:asciiTheme="majorHAnsi" w:eastAsiaTheme="majorEastAsia" w:hAnsiTheme="majorHAnsi" w:cstheme="majorBidi"/>
-      <w:spacing w:val="-10"/>
-      <w:kern w:val="28"/>
-      <w:sz w:val="56"/>
-      <w:szCs w:val="56"/>
-    </w:rPr>
-  </w:style>
-  <w:style w:type="character" w:customStyle="1" w:styleId="TitelTegn">
-    <w:name w:val="Titel Tegn"/>
-    <w:basedOn w:val="Standardskrifttypeiafsnit"/>
-    <w:link w:val="Titel"/>
-    <w:uiPriority w:val="10"/>
-    <w:rsid w:val="00A84FDB"/>
-    <w:rPr>
-      <w:rFonts w:asciiTheme="majorHAnsi" w:eastAsiaTheme="majorEastAsia" w:hAnsiTheme="majorHAnsi" w:cstheme="majorBidi"/>
-      <w:spacing w:val="-10"/>
-      <w:kern w:val="28"/>
-      <w:sz w:val="56"/>
-      <w:szCs w:val="56"/>
-      <w:lang w:val="da-DK"/>
-    </w:rPr>
   </w:style>
 </w:styles>
 </file>

</xml_diff>

<commit_message>
Tilføjet klassediagram til OC2 og mere
opdateret klassediagram til OC3 og dataordbogen
</commit_message>
<xml_diff>
--- a/02-Requirement/Dataordbog.docx
+++ b/02-Requirement/Dataordbog.docx
@@ -1,151 +1,159 @@
 
 <file path=word/document.xml><?xml version="1.0" encoding="utf-8"?>
-<w:document xmlns:o="urn:schemas-microsoft-com:office:office" xmlns:r="http://schemas.openxmlformats.org/officeDocument/2006/relationships" xmlns:v="urn:schemas-microsoft-com:vml" xmlns:w="http://schemas.openxmlformats.org/wordprocessingml/2006/main" xmlns:w10="urn:schemas-microsoft-com:office:word" xmlns:wp="http://schemas.openxmlformats.org/drawingml/2006/wordprocessingDrawing" xmlns:wps="http://schemas.microsoft.com/office/word/2010/wordprocessingShape" xmlns:wpg="http://schemas.microsoft.com/office/word/2010/wordprocessingGroup" xmlns:mc="http://schemas.openxmlformats.org/markup-compatibility/2006" xmlns:wp14="http://schemas.microsoft.com/office/word/2010/wordprocessingDrawing" xmlns:w14="http://schemas.microsoft.com/office/word/2010/wordml" mc:Ignorable="w14 wp14">
+<w:document xmlns:wpc="http://schemas.microsoft.com/office/word/2010/wordprocessingCanvas" xmlns:mc="http://schemas.openxmlformats.org/markup-compatibility/2006" xmlns:o="urn:schemas-microsoft-com:office:office" xmlns:r="http://schemas.openxmlformats.org/officeDocument/2006/relationships" xmlns:m="http://schemas.openxmlformats.org/officeDocument/2006/math" xmlns:v="urn:schemas-microsoft-com:vml" xmlns:wp14="http://schemas.microsoft.com/office/word/2010/wordprocessingDrawing" xmlns:wp="http://schemas.openxmlformats.org/drawingml/2006/wordprocessingDrawing" xmlns:w10="urn:schemas-microsoft-com:office:word" xmlns:w="http://schemas.openxmlformats.org/wordprocessingml/2006/main" xmlns:w14="http://schemas.microsoft.com/office/word/2010/wordml" xmlns:w15="http://schemas.microsoft.com/office/word/2012/wordml" xmlns:wpg="http://schemas.microsoft.com/office/word/2010/wordprocessingGroup" xmlns:wpi="http://schemas.microsoft.com/office/word/2010/wordprocessingInk" xmlns:wne="http://schemas.microsoft.com/office/word/2006/wordml" xmlns:wps="http://schemas.microsoft.com/office/word/2010/wordprocessingShape" mc:Ignorable="w14 w15 wp14">
   <w:body>
     <w:p>
       <w:pPr>
         <w:pStyle w:val="Titel"/>
         <w:jc w:val="center"/>
-        <w:rPr/>
       </w:pPr>
       <w:r>
-        <w:rPr/>
-        <w:t>Datao</w:t>
-      </w:r>
-      <w:r>
-        <w:rPr/>
-        <w:t>rdbog</w:t>
+        <w:t>Dataordbog</w:t>
       </w:r>
     </w:p>
     <w:p>
       <w:pPr>
-        <w:pStyle w:val="Normal"/>
-        <w:rPr/>
+        <w:pStyle w:val="Overskrift"/>
       </w:pPr>
       <w:r>
-        <w:rPr/>
         <w:t>Aftale</w:t>
       </w:r>
     </w:p>
     <w:p>
-      <w:pPr>
-        <w:pStyle w:val="Normal"/>
-        <w:rPr/>
-      </w:pPr>
-      <w:r>
-        <w:rPr/>
+      <w:r>
         <w:tab/>
         <w:t>Er et tilbud som er godkendt af bilsælger/salgschef samt kunden.</w:t>
       </w:r>
     </w:p>
     <w:p>
       <w:pPr>
-        <w:pStyle w:val="Normal"/>
-        <w:rPr/>
+        <w:pStyle w:val="Overskrift"/>
       </w:pPr>
       <w:r>
-        <w:rPr/>
         <w:t>Låneanmodning</w:t>
       </w:r>
     </w:p>
     <w:p>
-      <w:pPr>
-        <w:pStyle w:val="Normal"/>
-        <w:rPr/>
-      </w:pPr>
-      <w:r>
-        <w:rPr/>
+      <w:r>
         <w:tab/>
         <w:t xml:space="preserve">Indeholder de informationer der skal til at oprette et tilbud, før kunden er blevet godkendt eller afvist. </w:t>
       </w:r>
     </w:p>
     <w:p>
       <w:pPr>
-        <w:pStyle w:val="Normal"/>
-        <w:rPr/>
+        <w:pStyle w:val="Overskrift"/>
       </w:pPr>
       <w:r>
-        <w:rPr/>
+        <w:t>FFS</w:t>
+      </w:r>
+    </w:p>
+    <w:p>
+      <w:r>
+        <w:tab/>
+        <w:t xml:space="preserve">Ferrari </w:t>
+      </w:r>
+      <w:proofErr w:type="spellStart"/>
+      <w:r>
+        <w:t>Financing</w:t>
+      </w:r>
+      <w:proofErr w:type="spellEnd"/>
+      <w:r>
+        <w:t xml:space="preserve"> System.</w:t>
+      </w:r>
+    </w:p>
+    <w:p>
+      <w:pPr>
+        <w:pStyle w:val="Overskrift"/>
+      </w:pPr>
+      <w:r>
         <w:t>Tilbud</w:t>
       </w:r>
     </w:p>
     <w:p>
-      <w:pPr>
-        <w:pStyle w:val="Normal"/>
-        <w:rPr/>
-      </w:pPr>
-      <w:r>
-        <w:rPr/>
+      <w:r>
         <w:tab/>
         <w:t>Er et udkast til en aftale, som er godkendt af bilsælger/salgschef.</w:t>
       </w:r>
+      <w:bookmarkStart w:id="0" w:name="_GoBack"/>
+      <w:bookmarkEnd w:id="0"/>
     </w:p>
     <w:p>
       <w:pPr>
-        <w:pStyle w:val="Normal"/>
+        <w:pStyle w:val="Overskrift"/>
+      </w:pPr>
+      <w:r>
+        <w:t>ÅOP</w:t>
+      </w:r>
+    </w:p>
+    <w:p>
+      <w:pPr>
+        <w:ind w:firstLine="720"/>
+      </w:pPr>
+      <w:r>
+        <w:t>Årlig Omkostning i Procent. Kaldet APR (</w:t>
+      </w:r>
+      <w:proofErr w:type="spellStart"/>
+      <w:r>
+        <w:t>Annual</w:t>
+      </w:r>
+      <w:proofErr w:type="spellEnd"/>
+      <w:r>
+        <w:t xml:space="preserve"> </w:t>
+      </w:r>
+      <w:proofErr w:type="spellStart"/>
+      <w:r>
+        <w:t>Percentage</w:t>
+      </w:r>
+      <w:proofErr w:type="spellEnd"/>
+      <w:r>
+        <w:t xml:space="preserve"> Rate) internt i systemet.</w:t>
+      </w:r>
+    </w:p>
+    <w:p>
+      <w:pPr>
         <w:tabs>
-          <w:tab w:val="left" w:pos="6612" w:leader="none"/>
+          <w:tab w:val="left" w:pos="6612"/>
         </w:tabs>
-        <w:rPr/>
       </w:pPr>
-      <w:r>
-        <w:rPr/>
-        <w:t>FFS – Ferrari Financing System</w:t>
-      </w:r>
-    </w:p>
-    <w:p>
-      <w:pPr>
-        <w:pStyle w:val="Normal"/>
-        <w:tabs>
-          <w:tab w:val="left" w:pos="6612" w:leader="none"/>
-        </w:tabs>
-        <w:spacing w:before="0" w:after="160"/>
-        <w:rPr/>
-      </w:pPr>
-      <w:r>
-        <w:rPr/>
-      </w:r>
     </w:p>
     <w:sectPr>
-      <w:type w:val="nextPage"/>
       <w:pgSz w:w="11906" w:h="16838"/>
-      <w:pgMar w:left="1440" w:right="1440" w:header="0" w:top="1440" w:footer="0" w:bottom="1440" w:gutter="0"/>
-      <w:pgNumType w:fmt="decimal"/>
-      <w:formProt w:val="false"/>
-      <w:textDirection w:val="lrTb"/>
-      <w:docGrid w:type="default" w:linePitch="360" w:charSpace="4294965247"/>
+      <w:pgMar w:top="1440" w:right="1440" w:bottom="1440" w:left="1440" w:header="0" w:footer="0" w:gutter="0"/>
+      <w:cols w:space="720"/>
+      <w:formProt w:val="0"/>
+      <w:docGrid w:linePitch="360" w:charSpace="-2049"/>
     </w:sectPr>
   </w:body>
 </w:document>
 </file>
 
 <file path=word/styles.xml><?xml version="1.0" encoding="utf-8"?>
-<w:styles xmlns:w="http://schemas.openxmlformats.org/wordprocessingml/2006/main" xmlns:w14="http://schemas.microsoft.com/office/word/2010/wordml" xmlns:mc="http://schemas.openxmlformats.org/markup-compatibility/2006" mc:Ignorable="w14">
+<w:styles xmlns:mc="http://schemas.openxmlformats.org/markup-compatibility/2006" xmlns:r="http://schemas.openxmlformats.org/officeDocument/2006/relationships" xmlns:w="http://schemas.openxmlformats.org/wordprocessingml/2006/main" xmlns:w14="http://schemas.microsoft.com/office/word/2010/wordml" xmlns:w15="http://schemas.microsoft.com/office/word/2012/wordml" mc:Ignorable="w14 w15">
   <w:docDefaults>
     <w:rPrDefault>
       <w:rPr>
-        <w:rFonts w:ascii="Calibri" w:hAnsi="Calibri" w:eastAsia="Calibri" w:cs="" w:asciiTheme="minorHAnsi" w:cstheme="minorBidi" w:eastAsiaTheme="minorHAnsi" w:hAnsiTheme="minorHAnsi"/>
+        <w:rFonts w:asciiTheme="minorHAnsi" w:eastAsiaTheme="minorHAnsi" w:hAnsiTheme="minorHAnsi" w:cstheme="minorBidi"/>
         <w:szCs w:val="22"/>
         <w:lang w:val="en-GB" w:eastAsia="en-US" w:bidi="ar-SA"/>
       </w:rPr>
     </w:rPrDefault>
     <w:pPrDefault>
       <w:pPr>
-        <w:spacing w:lineRule="auto" w:line="259"/>
+        <w:spacing w:line="259" w:lineRule="auto"/>
       </w:pPr>
     </w:pPrDefault>
   </w:docDefaults>
   <w:latentStyles w:defLockedState="0" w:defUIPriority="99" w:defSemiHidden="0" w:defUnhideWhenUsed="0" w:defQFormat="0" w:count="371">
     <w:lsdException w:name="Normal" w:uiPriority="0" w:qFormat="1"/>
     <w:lsdException w:name="heading 1" w:uiPriority="9" w:qFormat="1"/>
-    <w:lsdException w:name="heading 2" w:uiPriority="9" w:semiHidden="1" w:unhideWhenUsed="1" w:qFormat="1"/>
-    <w:lsdException w:name="heading 3" w:uiPriority="9" w:semiHidden="1" w:unhideWhenUsed="1" w:qFormat="1"/>
-    <w:lsdException w:name="heading 4" w:uiPriority="9" w:semiHidden="1" w:unhideWhenUsed="1" w:qFormat="1"/>
-    <w:lsdException w:name="heading 5" w:uiPriority="9" w:semiHidden="1" w:unhideWhenUsed="1" w:qFormat="1"/>
-    <w:lsdException w:name="heading 6" w:uiPriority="9" w:semiHidden="1" w:unhideWhenUsed="1" w:qFormat="1"/>
-    <w:lsdException w:name="heading 7" w:uiPriority="9" w:semiHidden="1" w:unhideWhenUsed="1" w:qFormat="1"/>
-    <w:lsdException w:name="heading 8" w:uiPriority="9" w:semiHidden="1" w:unhideWhenUsed="1" w:qFormat="1"/>
-    <w:lsdException w:name="heading 9" w:uiPriority="9" w:semiHidden="1" w:unhideWhenUsed="1" w:qFormat="1"/>
+    <w:lsdException w:name="heading 2" w:semiHidden="1" w:uiPriority="9" w:unhideWhenUsed="1" w:qFormat="1"/>
+    <w:lsdException w:name="heading 3" w:semiHidden="1" w:uiPriority="9" w:unhideWhenUsed="1" w:qFormat="1"/>
+    <w:lsdException w:name="heading 4" w:semiHidden="1" w:uiPriority="9" w:unhideWhenUsed="1" w:qFormat="1"/>
+    <w:lsdException w:name="heading 5" w:semiHidden="1" w:uiPriority="9" w:unhideWhenUsed="1" w:qFormat="1"/>
+    <w:lsdException w:name="heading 6" w:semiHidden="1" w:uiPriority="9" w:unhideWhenUsed="1" w:qFormat="1"/>
+    <w:lsdException w:name="heading 7" w:semiHidden="1" w:uiPriority="9" w:unhideWhenUsed="1" w:qFormat="1"/>
+    <w:lsdException w:name="heading 8" w:semiHidden="1" w:uiPriority="9" w:unhideWhenUsed="1" w:qFormat="1"/>
+    <w:lsdException w:name="heading 9" w:semiHidden="1" w:uiPriority="9" w:unhideWhenUsed="1" w:qFormat="1"/>
     <w:lsdException w:name="index 1" w:semiHidden="1" w:unhideWhenUsed="1"/>
     <w:lsdException w:name="index 2" w:semiHidden="1" w:unhideWhenUsed="1"/>
     <w:lsdException w:name="index 3" w:semiHidden="1" w:unhideWhenUsed="1"/>
@@ -155,22 +163,22 @@
     <w:lsdException w:name="index 7" w:semiHidden="1" w:unhideWhenUsed="1"/>
     <w:lsdException w:name="index 8" w:semiHidden="1" w:unhideWhenUsed="1"/>
     <w:lsdException w:name="index 9" w:semiHidden="1" w:unhideWhenUsed="1"/>
-    <w:lsdException w:name="toc 1" w:uiPriority="39" w:semiHidden="1" w:unhideWhenUsed="1"/>
-    <w:lsdException w:name="toc 2" w:uiPriority="39" w:semiHidden="1" w:unhideWhenUsed="1"/>
-    <w:lsdException w:name="toc 3" w:uiPriority="39" w:semiHidden="1" w:unhideWhenUsed="1"/>
-    <w:lsdException w:name="toc 4" w:uiPriority="39" w:semiHidden="1" w:unhideWhenUsed="1"/>
-    <w:lsdException w:name="toc 5" w:uiPriority="39" w:semiHidden="1" w:unhideWhenUsed="1"/>
-    <w:lsdException w:name="toc 6" w:uiPriority="39" w:semiHidden="1" w:unhideWhenUsed="1"/>
-    <w:lsdException w:name="toc 7" w:uiPriority="39" w:semiHidden="1" w:unhideWhenUsed="1"/>
-    <w:lsdException w:name="toc 8" w:uiPriority="39" w:semiHidden="1" w:unhideWhenUsed="1"/>
-    <w:lsdException w:name="toc 9" w:uiPriority="39" w:semiHidden="1" w:unhideWhenUsed="1"/>
+    <w:lsdException w:name="toc 1" w:semiHidden="1" w:uiPriority="39" w:unhideWhenUsed="1"/>
+    <w:lsdException w:name="toc 2" w:semiHidden="1" w:uiPriority="39" w:unhideWhenUsed="1"/>
+    <w:lsdException w:name="toc 3" w:semiHidden="1" w:uiPriority="39" w:unhideWhenUsed="1"/>
+    <w:lsdException w:name="toc 4" w:semiHidden="1" w:uiPriority="39" w:unhideWhenUsed="1"/>
+    <w:lsdException w:name="toc 5" w:semiHidden="1" w:uiPriority="39" w:unhideWhenUsed="1"/>
+    <w:lsdException w:name="toc 6" w:semiHidden="1" w:uiPriority="39" w:unhideWhenUsed="1"/>
+    <w:lsdException w:name="toc 7" w:semiHidden="1" w:uiPriority="39" w:unhideWhenUsed="1"/>
+    <w:lsdException w:name="toc 8" w:semiHidden="1" w:uiPriority="39" w:unhideWhenUsed="1"/>
+    <w:lsdException w:name="toc 9" w:semiHidden="1" w:uiPriority="39" w:unhideWhenUsed="1"/>
     <w:lsdException w:name="Normal Indent" w:semiHidden="1" w:unhideWhenUsed="1"/>
     <w:lsdException w:name="footnote text" w:semiHidden="1" w:unhideWhenUsed="1"/>
     <w:lsdException w:name="annotation text" w:semiHidden="1" w:unhideWhenUsed="1"/>
     <w:lsdException w:name="header" w:semiHidden="1" w:unhideWhenUsed="1"/>
     <w:lsdException w:name="footer" w:semiHidden="1" w:unhideWhenUsed="1"/>
     <w:lsdException w:name="index heading" w:semiHidden="1" w:unhideWhenUsed="1"/>
-    <w:lsdException w:name="caption" w:uiPriority="35" w:semiHidden="1" w:unhideWhenUsed="1" w:qFormat="1"/>
+    <w:lsdException w:name="caption" w:semiHidden="1" w:uiPriority="35" w:unhideWhenUsed="1" w:qFormat="1"/>
     <w:lsdException w:name="table of figures" w:semiHidden="1" w:unhideWhenUsed="1"/>
     <w:lsdException w:name="envelope address" w:semiHidden="1" w:unhideWhenUsed="1"/>
     <w:lsdException w:name="envelope return" w:semiHidden="1" w:unhideWhenUsed="1"/>
@@ -201,7 +209,7 @@
     <w:lsdException w:name="Title" w:uiPriority="10" w:qFormat="1"/>
     <w:lsdException w:name="Closing" w:semiHidden="1" w:unhideWhenUsed="1"/>
     <w:lsdException w:name="Signature" w:semiHidden="1" w:unhideWhenUsed="1"/>
-    <w:lsdException w:name="Default Paragraph Font" w:uiPriority="1" w:semiHidden="1" w:unhideWhenUsed="1"/>
+    <w:lsdException w:name="Default Paragraph Font" w:semiHidden="1" w:uiPriority="1" w:unhideWhenUsed="1"/>
     <w:lsdException w:name="Body Text" w:semiHidden="1" w:unhideWhenUsed="1"/>
     <w:lsdException w:name="Body Text Indent" w:semiHidden="1" w:unhideWhenUsed="1"/>
     <w:lsdException w:name="List Continue" w:semiHidden="1" w:unhideWhenUsed="1"/>
@@ -401,8 +409,8 @@
     <w:lsdException w:name="Subtle Reference" w:uiPriority="31" w:qFormat="1"/>
     <w:lsdException w:name="Intense Reference" w:uiPriority="32" w:qFormat="1"/>
     <w:lsdException w:name="Book Title" w:uiPriority="33" w:qFormat="1"/>
-    <w:lsdException w:name="Bibliography" w:uiPriority="37" w:semiHidden="1" w:unhideWhenUsed="1"/>
-    <w:lsdException w:name="TOC Heading" w:uiPriority="39" w:semiHidden="1" w:unhideWhenUsed="1" w:qFormat="1"/>
+    <w:lsdException w:name="Bibliography" w:semiHidden="1" w:uiPriority="37" w:unhideWhenUsed="1"/>
+    <w:lsdException w:name="TOC Heading" w:semiHidden="1" w:uiPriority="39" w:unhideWhenUsed="1" w:qFormat="1"/>
     <w:lsdException w:name="Plain Table 1" w:uiPriority="41"/>
     <w:lsdException w:name="Plain Table 2" w:uiPriority="42"/>
     <w:lsdException w:name="Plain Table 3" w:uiPriority="43"/>
@@ -508,126 +516,22 @@
     <w:lsdException w:name="List Table 6 Colorful Accent 6" w:uiPriority="51"/>
     <w:lsdException w:name="List Table 7 Colorful Accent 6" w:uiPriority="52"/>
   </w:latentStyles>
-  <w:style w:type="paragraph" w:styleId="Normal" w:default="1">
+  <w:style w:type="paragraph" w:default="1" w:styleId="Normal">
     <w:name w:val="Normal"/>
     <w:qFormat/>
     <w:pPr>
-      <w:widowControl/>
-      <w:suppressAutoHyphens w:val="true"/>
-      <w:bidi w:val="0"/>
-      <w:spacing w:lineRule="auto" w:line="259" w:before="0" w:after="160"/>
-      <w:jc w:val="left"/>
+      <w:suppressAutoHyphens/>
+      <w:spacing w:after="160"/>
     </w:pPr>
     <w:rPr>
-      <w:rFonts w:ascii="Calibri" w:hAnsi="Calibri" w:eastAsia="Calibri" w:cs="" w:asciiTheme="minorHAnsi" w:cstheme="minorBidi" w:eastAsiaTheme="minorHAnsi" w:hAnsiTheme="minorHAnsi"/>
       <w:color w:val="00000A"/>
       <w:sz w:val="22"/>
-      <w:szCs w:val="22"/>
-      <w:lang w:val="da-DK" w:eastAsia="en-US" w:bidi="ar-SA"/>
+      <w:lang w:val="da-DK"/>
     </w:rPr>
   </w:style>
-  <w:style w:type="character" w:styleId="DefaultParagraphFont" w:default="1">
+  <w:style w:type="character" w:default="1" w:styleId="Standardskrifttypeiafsnit">
     <w:name w:val="Default Paragraph Font"/>
     <w:uiPriority w:val="1"/>
-    <w:semiHidden/>
-    <w:unhideWhenUsed/>
-    <w:qFormat/>
-    <w:rPr/>
-  </w:style>
-  <w:style w:type="character" w:styleId="TitelTegn" w:customStyle="1">
-    <w:name w:val="Titel Tegn"/>
-    <w:basedOn w:val="DefaultParagraphFont"/>
-    <w:link w:val="Titel"/>
-    <w:uiPriority w:val="10"/>
-    <w:qFormat/>
-    <w:rsid w:val="00a84fdb"/>
-    <w:rPr>
-      <w:rFonts w:ascii="Calibri Light" w:hAnsi="Calibri Light" w:eastAsia="" w:cs="" w:asciiTheme="majorHAnsi" w:cstheme="majorBidi" w:eastAsiaTheme="majorEastAsia" w:hAnsiTheme="majorHAnsi"/>
-      <w:spacing w:val="0"/>
-      <w:sz w:val="56"/>
-      <w:szCs w:val="56"/>
-      <w:lang w:val="da-DK"/>
-    </w:rPr>
-  </w:style>
-  <w:style w:type="paragraph" w:styleId="Overskrift">
-    <w:name w:val="Overskrift"/>
-    <w:basedOn w:val="Normal"/>
-    <w:next w:val="Brdtekst"/>
-    <w:qFormat/>
-    <w:pPr>
-      <w:keepNext/>
-      <w:spacing w:before="240" w:after="120"/>
-    </w:pPr>
-    <w:rPr>
-      <w:rFonts w:ascii="Liberation Sans" w:hAnsi="Liberation Sans" w:eastAsia="Microsoft YaHei" w:cs="Mangal"/>
-      <w:sz w:val="28"/>
-      <w:szCs w:val="28"/>
-    </w:rPr>
-  </w:style>
-  <w:style w:type="paragraph" w:styleId="Brdtekst">
-    <w:name w:val="Brødtekst"/>
-    <w:basedOn w:val="Normal"/>
-    <w:pPr>
-      <w:spacing w:lineRule="auto" w:line="288" w:before="0" w:after="140"/>
-    </w:pPr>
-    <w:rPr/>
-  </w:style>
-  <w:style w:type="paragraph" w:styleId="Liste">
-    <w:name w:val="Liste"/>
-    <w:basedOn w:val="Brdtekst"/>
-    <w:pPr/>
-    <w:rPr>
-      <w:rFonts w:cs="Mangal"/>
-    </w:rPr>
-  </w:style>
-  <w:style w:type="paragraph" w:styleId="Billedtekst">
-    <w:name w:val="Billedtekst"/>
-    <w:basedOn w:val="Normal"/>
-    <w:pPr>
-      <w:suppressLineNumbers/>
-      <w:spacing w:before="120" w:after="120"/>
-    </w:pPr>
-    <w:rPr>
-      <w:rFonts w:cs="Mangal"/>
-      <w:i/>
-      <w:iCs/>
-      <w:sz w:val="24"/>
-      <w:szCs w:val="24"/>
-    </w:rPr>
-  </w:style>
-  <w:style w:type="paragraph" w:styleId="Indeks">
-    <w:name w:val="Indeks"/>
-    <w:basedOn w:val="Normal"/>
-    <w:qFormat/>
-    <w:pPr>
-      <w:suppressLineNumbers/>
-    </w:pPr>
-    <w:rPr>
-      <w:rFonts w:cs="Mangal"/>
-    </w:rPr>
-  </w:style>
-  <w:style w:type="paragraph" w:styleId="Titel">
-    <w:name w:val="Titel"/>
-    <w:basedOn w:val="Normal"/>
-    <w:next w:val="Normal"/>
-    <w:link w:val="TitelTegn"/>
-    <w:uiPriority w:val="10"/>
-    <w:qFormat/>
-    <w:rsid w:val="00a84fdb"/>
-    <w:pPr>
-      <w:spacing w:lineRule="auto" w:line="240" w:before="0" w:after="0"/>
-      <w:contextualSpacing/>
-    </w:pPr>
-    <w:rPr>
-      <w:rFonts w:ascii="Calibri Light" w:hAnsi="Calibri Light" w:eastAsia="" w:cs="" w:asciiTheme="majorHAnsi" w:cstheme="majorBidi" w:eastAsiaTheme="majorEastAsia" w:hAnsiTheme="majorHAnsi"/>
-      <w:spacing w:val="0"/>
-      <w:sz w:val="56"/>
-      <w:szCs w:val="56"/>
-    </w:rPr>
-  </w:style>
-  <w:style w:type="numbering" w:styleId="NoList" w:default="1">
-    <w:name w:val="No List"/>
-    <w:uiPriority w:val="99"/>
     <w:semiHidden/>
     <w:unhideWhenUsed/>
   </w:style>
@@ -645,6 +549,100 @@
         <w:right w:w="108" w:type="dxa"/>
       </w:tblCellMar>
     </w:tblPr>
+  </w:style>
+  <w:style w:type="numbering" w:default="1" w:styleId="Ingenoversigt">
+    <w:name w:val="No List"/>
+    <w:uiPriority w:val="99"/>
+    <w:semiHidden/>
+    <w:unhideWhenUsed/>
+  </w:style>
+  <w:style w:type="character" w:customStyle="1" w:styleId="TitelTegn">
+    <w:name w:val="Titel Tegn"/>
+    <w:basedOn w:val="Standardskrifttypeiafsnit"/>
+    <w:link w:val="Titel"/>
+    <w:uiPriority w:val="10"/>
+    <w:qFormat/>
+    <w:rsid w:val="00A84FDB"/>
+    <w:rPr>
+      <w:rFonts w:asciiTheme="majorHAnsi" w:eastAsiaTheme="majorEastAsia" w:hAnsiTheme="majorHAnsi" w:cstheme="majorBidi"/>
+      <w:spacing w:val="0"/>
+      <w:sz w:val="56"/>
+      <w:szCs w:val="56"/>
+      <w:lang w:val="da-DK"/>
+    </w:rPr>
+  </w:style>
+  <w:style w:type="paragraph" w:styleId="Overskrift">
+    <w:name w:val="TOC Heading"/>
+    <w:basedOn w:val="Normal"/>
+    <w:next w:val="Brdtekst"/>
+    <w:qFormat/>
+    <w:pPr>
+      <w:keepNext/>
+      <w:spacing w:before="240" w:after="120"/>
+    </w:pPr>
+    <w:rPr>
+      <w:rFonts w:ascii="Liberation Sans" w:eastAsia="Microsoft YaHei" w:hAnsi="Liberation Sans" w:cs="Mangal"/>
+      <w:sz w:val="28"/>
+      <w:szCs w:val="28"/>
+    </w:rPr>
+  </w:style>
+  <w:style w:type="paragraph" w:styleId="Brdtekst">
+    <w:name w:val="Body Text"/>
+    <w:basedOn w:val="Normal"/>
+    <w:pPr>
+      <w:spacing w:after="140" w:line="288" w:lineRule="auto"/>
+    </w:pPr>
+  </w:style>
+  <w:style w:type="paragraph" w:styleId="Liste">
+    <w:name w:val="List"/>
+    <w:basedOn w:val="Brdtekst"/>
+    <w:rPr>
+      <w:rFonts w:cs="Mangal"/>
+    </w:rPr>
+  </w:style>
+  <w:style w:type="paragraph" w:styleId="Billedtekst">
+    <w:name w:val="caption"/>
+    <w:basedOn w:val="Normal"/>
+    <w:pPr>
+      <w:suppressLineNumbers/>
+      <w:spacing w:before="120" w:after="120"/>
+    </w:pPr>
+    <w:rPr>
+      <w:rFonts w:cs="Mangal"/>
+      <w:i/>
+      <w:iCs/>
+      <w:sz w:val="24"/>
+      <w:szCs w:val="24"/>
+    </w:rPr>
+  </w:style>
+  <w:style w:type="paragraph" w:customStyle="1" w:styleId="Indeks">
+    <w:name w:val="Indeks"/>
+    <w:basedOn w:val="Normal"/>
+    <w:qFormat/>
+    <w:pPr>
+      <w:suppressLineNumbers/>
+    </w:pPr>
+    <w:rPr>
+      <w:rFonts w:cs="Mangal"/>
+    </w:rPr>
+  </w:style>
+  <w:style w:type="paragraph" w:styleId="Titel">
+    <w:name w:val="Title"/>
+    <w:basedOn w:val="Normal"/>
+    <w:next w:val="Normal"/>
+    <w:link w:val="TitelTegn"/>
+    <w:uiPriority w:val="10"/>
+    <w:qFormat/>
+    <w:rsid w:val="00A84FDB"/>
+    <w:pPr>
+      <w:spacing w:after="0" w:line="240" w:lineRule="auto"/>
+      <w:contextualSpacing/>
+    </w:pPr>
+    <w:rPr>
+      <w:rFonts w:asciiTheme="majorHAnsi" w:eastAsiaTheme="majorEastAsia" w:hAnsiTheme="majorHAnsi" w:cstheme="majorBidi"/>
+      <w:sz w:val="56"/>
+      <w:szCs w:val="56"/>
+    </w:rPr>
   </w:style>
 </w:styles>
 </file>

</xml_diff>